<commit_message>
add ppt test case
</commit_message>
<xml_diff>
--- a/documents/week3/test case yifan gu.docx
+++ b/documents/week3/test case yifan gu.docx
@@ -2,6 +2,740 @@
 <file path=word/document.xml><?xml version="1.0" encoding="utf-8"?>
 <w:document xmlns:wpc="http://schemas.microsoft.com/office/word/2010/wordprocessingCanvas" xmlns:mo="http://schemas.microsoft.com/office/mac/office/2008/main" xmlns:mc="http://schemas.openxmlformats.org/markup-compatibility/2006" xmlns:mv="urn:schemas-microsoft-com:mac:vml" xmlns:o="urn:schemas-microsoft-com:office:office" xmlns:r="http://schemas.openxmlformats.org/officeDocument/2006/relationships" xmlns:m="http://schemas.openxmlformats.org/officeDocument/2006/math" xmlns:v="urn:schemas-microsoft-com:vml" xmlns:wp14="http://schemas.microsoft.com/office/word/2010/wordprocessingDrawing" xmlns:wp="http://schemas.openxmlformats.org/drawingml/2006/wordprocessingDrawing" xmlns:w10="urn:schemas-microsoft-com:office:word" xmlns:w="http://schemas.openxmlformats.org/wordprocessingml/2006/main" xmlns:w14="http://schemas.microsoft.com/office/word/2010/wordml" xmlns:w15="http://schemas.microsoft.com/office/word/2012/wordml" xmlns:wpg="http://schemas.microsoft.com/office/word/2010/wordprocessingGroup" xmlns:wpi="http://schemas.microsoft.com/office/word/2010/wordprocessingInk" xmlns:wne="http://schemas.microsoft.com/office/word/2006/wordml" xmlns:wps="http://schemas.microsoft.com/office/word/2010/wordprocessingShape" mc:Ignorable="w14 w15 wp14">
   <w:body>
+    <w:p>
+      <w:pPr>
+        <w:widowControl/>
+        <w:spacing w:before="100" w:beforeAutospacing="1" w:after="100" w:afterAutospacing="1"/>
+        <w:jc w:val="left"/>
+        <w:rPr>
+          <w:rFonts w:ascii="TimesNewRomanPSMT" w:eastAsiaTheme="minorHAnsi" w:hAnsi="TimesNewRomanPSMT" w:cs="TimesNewRomanPSMT"/>
+          <w:kern w:val="0"/>
+        </w:rPr>
+      </w:pPr>
+      <w:r>
+        <w:rPr>
+          <w:rFonts w:ascii="TimesNewRomanPSMT" w:eastAsiaTheme="minorHAnsi" w:hAnsi="TimesNewRomanPSMT" w:cs="TimesNewRomanPSMT"/>
+          <w:kern w:val="0"/>
+        </w:rPr>
+        <w:t>Consider the sprint task #16</w:t>
+      </w:r>
+      <w:r>
+        <w:rPr>
+          <w:rFonts w:ascii="TimesNewRomanPSMT" w:eastAsiaTheme="minorHAnsi" w:hAnsi="TimesNewRomanPSMT" w:cs="TimesNewRomanPSMT"/>
+          <w:kern w:val="0"/>
+        </w:rPr>
+        <w:t xml:space="preserve"> –</w:t>
+      </w:r>
+      <w:r>
+        <w:rPr>
+          <w:rFonts w:ascii="TimesNewRomanPSMT" w:eastAsiaTheme="minorHAnsi" w:hAnsi="TimesNewRomanPSMT" w:cs="TimesNewRomanPSMT"/>
+          <w:kern w:val="0"/>
+        </w:rPr>
+        <w:t xml:space="preserve"> </w:t>
+      </w:r>
+      <w:r>
+        <w:rPr>
+          <w:rFonts w:ascii="TimesNewRomanPSMT" w:eastAsiaTheme="minorHAnsi" w:hAnsi="TimesNewRomanPSMT" w:cs="TimesNewRomanPSMT"/>
+          <w:kern w:val="0"/>
+        </w:rPr>
+        <w:t xml:space="preserve">Develop the GUI portion for showing the execution of the algorithm on </w:t>
+      </w:r>
+      <w:bookmarkStart w:id="0" w:name="_GoBack"/>
+      <w:r>
+        <w:rPr>
+          <w:rFonts w:ascii="TimesNewRomanPSMT" w:eastAsiaTheme="minorHAnsi" w:hAnsi="TimesNewRomanPSMT" w:cs="TimesNewRomanPSMT"/>
+          <w:kern w:val="0"/>
+        </w:rPr>
+        <w:t xml:space="preserve">block </w:t>
+      </w:r>
+      <w:bookmarkEnd w:id="0"/>
+      <w:r>
+        <w:rPr>
+          <w:rFonts w:ascii="TimesNewRomanPSMT" w:eastAsiaTheme="minorHAnsi" w:hAnsi="TimesNewRomanPSMT" w:cs="TimesNewRomanPSMT"/>
+          <w:kern w:val="0"/>
+        </w:rPr>
+        <w:t>view</w:t>
+      </w:r>
+    </w:p>
+    <w:p>
+      <w:pPr>
+        <w:widowControl/>
+        <w:spacing w:before="100" w:beforeAutospacing="1" w:after="100" w:afterAutospacing="1"/>
+        <w:jc w:val="left"/>
+        <w:rPr>
+          <w:rFonts w:ascii="TimesNewRomanPSMT" w:eastAsiaTheme="minorHAnsi" w:hAnsi="TimesNewRomanPSMT" w:cs="TimesNewRomanPSMT"/>
+          <w:kern w:val="0"/>
+        </w:rPr>
+      </w:pPr>
+      <w:r>
+        <w:rPr>
+          <w:rFonts w:ascii="TimesNewRomanPSMT" w:eastAsiaTheme="minorHAnsi" w:hAnsi="TimesNewRomanPSMT" w:cs="TimesNewRomanPSMT"/>
+          <w:kern w:val="0"/>
+        </w:rPr>
+        <w:t xml:space="preserve">Some of the test cases for this task are as follows: </w:t>
+      </w:r>
+    </w:p>
+    <w:tbl>
+      <w:tblPr>
+        <w:tblStyle w:val="PlainTable1"/>
+        <w:tblpPr w:leftFromText="180" w:rightFromText="180" w:vertAnchor="text" w:horzAnchor="page" w:tblpX="1810" w:tblpY="419"/>
+        <w:tblW w:w="8275" w:type="dxa"/>
+        <w:tblLook w:val="04A0" w:firstRow="1" w:lastRow="0" w:firstColumn="1" w:lastColumn="0" w:noHBand="0" w:noVBand="1"/>
+      </w:tblPr>
+      <w:tblGrid>
+        <w:gridCol w:w="1255"/>
+        <w:gridCol w:w="2340"/>
+        <w:gridCol w:w="1980"/>
+        <w:gridCol w:w="2700"/>
+      </w:tblGrid>
+      <w:tr>
+        <w:trPr>
+          <w:cnfStyle w:val="100000000000" w:firstRow="1" w:lastRow="0" w:firstColumn="0" w:lastColumn="0" w:oddVBand="0" w:evenVBand="0" w:oddHBand="0" w:evenHBand="0" w:firstRowFirstColumn="0" w:firstRowLastColumn="0" w:lastRowFirstColumn="0" w:lastRowLastColumn="0"/>
+          <w:trHeight w:val="584"/>
+        </w:trPr>
+        <w:tc>
+          <w:tcPr>
+            <w:cnfStyle w:val="001000000000" w:firstRow="0" w:lastRow="0" w:firstColumn="1" w:lastColumn="0" w:oddVBand="0" w:evenVBand="0" w:oddHBand="0" w:evenHBand="0" w:firstRowFirstColumn="0" w:firstRowLastColumn="0" w:lastRowFirstColumn="0" w:lastRowLastColumn="0"/>
+            <w:tcW w:w="1255" w:type="dxa"/>
+          </w:tcPr>
+          <w:p>
+            <w:pPr>
+              <w:widowControl/>
+              <w:spacing w:before="100" w:beforeAutospacing="1" w:after="100" w:afterAutospacing="1"/>
+              <w:jc w:val="left"/>
+              <w:rPr>
+                <w:rFonts w:ascii="TimesNewRomanPSMT" w:eastAsiaTheme="minorHAnsi" w:hAnsi="TimesNewRomanPSMT" w:cs="TimesNewRomanPSMT"/>
+                <w:kern w:val="0"/>
+              </w:rPr>
+            </w:pPr>
+            <w:r>
+              <w:rPr>
+                <w:rFonts w:ascii="TimesNewRomanPSMT" w:eastAsiaTheme="minorHAnsi" w:hAnsi="TimesNewRomanPSMT" w:cs="TimesNewRomanPSMT"/>
+                <w:kern w:val="0"/>
+              </w:rPr>
+              <w:t>Test case #sprint</w:t>
+            </w:r>
+            <w:r>
+              <w:rPr>
+                <w:rFonts w:ascii="TimesNewRomanPSMT" w:eastAsiaTheme="minorHAnsi" w:hAnsi="TimesNewRomanPSMT" w:cs="TimesNewRomanPSMT"/>
+                <w:kern w:val="0"/>
+              </w:rPr>
+              <w:t>2</w:t>
+            </w:r>
+          </w:p>
+        </w:tc>
+        <w:tc>
+          <w:tcPr>
+            <w:tcW w:w="2340" w:type="dxa"/>
+          </w:tcPr>
+          <w:p>
+            <w:pPr>
+              <w:widowControl/>
+              <w:spacing w:before="100" w:beforeAutospacing="1" w:after="100" w:afterAutospacing="1"/>
+              <w:jc w:val="left"/>
+              <w:cnfStyle w:val="100000000000" w:firstRow="1" w:lastRow="0" w:firstColumn="0" w:lastColumn="0" w:oddVBand="0" w:evenVBand="0" w:oddHBand="0" w:evenHBand="0" w:firstRowFirstColumn="0" w:firstRowLastColumn="0" w:lastRowFirstColumn="0" w:lastRowLastColumn="0"/>
+              <w:rPr>
+                <w:rFonts w:ascii="TimesNewRomanPSMT" w:eastAsiaTheme="minorHAnsi" w:hAnsi="TimesNewRomanPSMT" w:cs="TimesNewRomanPSMT"/>
+                <w:kern w:val="0"/>
+              </w:rPr>
+            </w:pPr>
+            <w:r>
+              <w:rPr>
+                <w:rFonts w:ascii="TimesNewRomanPSMT" w:eastAsiaTheme="minorHAnsi" w:hAnsi="TimesNewRomanPSMT" w:cs="TimesNewRomanPSMT"/>
+                <w:kern w:val="0"/>
+              </w:rPr>
+              <w:t>Scenario</w:t>
+            </w:r>
+          </w:p>
+        </w:tc>
+        <w:tc>
+          <w:tcPr>
+            <w:tcW w:w="1980" w:type="dxa"/>
+          </w:tcPr>
+          <w:p>
+            <w:pPr>
+              <w:widowControl/>
+              <w:spacing w:before="100" w:beforeAutospacing="1" w:after="100" w:afterAutospacing="1"/>
+              <w:jc w:val="left"/>
+              <w:cnfStyle w:val="100000000000" w:firstRow="1" w:lastRow="0" w:firstColumn="0" w:lastColumn="0" w:oddVBand="0" w:evenVBand="0" w:oddHBand="0" w:evenHBand="0" w:firstRowFirstColumn="0" w:firstRowLastColumn="0" w:lastRowFirstColumn="0" w:lastRowLastColumn="0"/>
+              <w:rPr>
+                <w:rFonts w:ascii="TimesNewRomanPSMT" w:eastAsiaTheme="minorHAnsi" w:hAnsi="TimesNewRomanPSMT" w:cs="TimesNewRomanPSMT"/>
+                <w:kern w:val="0"/>
+              </w:rPr>
+            </w:pPr>
+            <w:r>
+              <w:rPr>
+                <w:rFonts w:ascii="TimesNewRomanPSMT" w:eastAsiaTheme="minorHAnsi" w:hAnsi="TimesNewRomanPSMT" w:cs="TimesNewRomanPSMT"/>
+                <w:kern w:val="0"/>
+              </w:rPr>
+              <w:t>Inputs</w:t>
+            </w:r>
+          </w:p>
+        </w:tc>
+        <w:tc>
+          <w:tcPr>
+            <w:tcW w:w="2700" w:type="dxa"/>
+          </w:tcPr>
+          <w:p>
+            <w:pPr>
+              <w:widowControl/>
+              <w:spacing w:before="100" w:beforeAutospacing="1" w:after="100" w:afterAutospacing="1"/>
+              <w:jc w:val="left"/>
+              <w:cnfStyle w:val="100000000000" w:firstRow="1" w:lastRow="0" w:firstColumn="0" w:lastColumn="0" w:oddVBand="0" w:evenVBand="0" w:oddHBand="0" w:evenHBand="0" w:firstRowFirstColumn="0" w:firstRowLastColumn="0" w:lastRowFirstColumn="0" w:lastRowLastColumn="0"/>
+              <w:rPr>
+                <w:rFonts w:ascii="TimesNewRomanPSMT" w:eastAsiaTheme="minorHAnsi" w:hAnsi="TimesNewRomanPSMT" w:cs="TimesNewRomanPSMT"/>
+                <w:kern w:val="0"/>
+              </w:rPr>
+            </w:pPr>
+            <w:r>
+              <w:rPr>
+                <w:rFonts w:ascii="TimesNewRomanPSMT" w:eastAsiaTheme="minorHAnsi" w:hAnsi="TimesNewRomanPSMT" w:cs="TimesNewRomanPSMT"/>
+                <w:kern w:val="0"/>
+              </w:rPr>
+              <w:t>Expect Output</w:t>
+            </w:r>
+          </w:p>
+        </w:tc>
+      </w:tr>
+      <w:tr>
+        <w:trPr>
+          <w:cnfStyle w:val="000000100000" w:firstRow="0" w:lastRow="0" w:firstColumn="0" w:lastColumn="0" w:oddVBand="0" w:evenVBand="0" w:oddHBand="1" w:evenHBand="0" w:firstRowFirstColumn="0" w:firstRowLastColumn="0" w:lastRowFirstColumn="0" w:lastRowLastColumn="0"/>
+          <w:trHeight w:val="584"/>
+        </w:trPr>
+        <w:tc>
+          <w:tcPr>
+            <w:cnfStyle w:val="001000000000" w:firstRow="0" w:lastRow="0" w:firstColumn="1" w:lastColumn="0" w:oddVBand="0" w:evenVBand="0" w:oddHBand="0" w:evenHBand="0" w:firstRowFirstColumn="0" w:firstRowLastColumn="0" w:lastRowFirstColumn="0" w:lastRowLastColumn="0"/>
+            <w:tcW w:w="1255" w:type="dxa"/>
+          </w:tcPr>
+          <w:p>
+            <w:pPr>
+              <w:widowControl/>
+              <w:spacing w:before="100" w:beforeAutospacing="1" w:after="100" w:afterAutospacing="1"/>
+              <w:jc w:val="left"/>
+              <w:rPr>
+                <w:rFonts w:ascii="TimesNewRomanPSMT" w:eastAsiaTheme="minorHAnsi" w:hAnsi="TimesNewRomanPSMT" w:cs="TimesNewRomanPSMT"/>
+                <w:kern w:val="0"/>
+              </w:rPr>
+            </w:pPr>
+            <w:r>
+              <w:rPr>
+                <w:rFonts w:ascii="TimesNewRomanPSMT" w:eastAsiaTheme="minorHAnsi" w:hAnsi="TimesNewRomanPSMT" w:cs="TimesNewRomanPSMT"/>
+                <w:kern w:val="0"/>
+              </w:rPr>
+              <w:t>1</w:t>
+            </w:r>
+          </w:p>
+        </w:tc>
+        <w:tc>
+          <w:tcPr>
+            <w:tcW w:w="2340" w:type="dxa"/>
+          </w:tcPr>
+          <w:p>
+            <w:pPr>
+              <w:widowControl/>
+              <w:spacing w:before="100" w:beforeAutospacing="1" w:after="100" w:afterAutospacing="1"/>
+              <w:jc w:val="left"/>
+              <w:cnfStyle w:val="000000100000" w:firstRow="0" w:lastRow="0" w:firstColumn="0" w:lastColumn="0" w:oddVBand="0" w:evenVBand="0" w:oddHBand="1" w:evenHBand="0" w:firstRowFirstColumn="0" w:firstRowLastColumn="0" w:lastRowFirstColumn="0" w:lastRowLastColumn="0"/>
+              <w:rPr>
+                <w:rFonts w:ascii="TimesNewRomanPSMT" w:eastAsiaTheme="minorHAnsi" w:hAnsi="TimesNewRomanPSMT" w:cs="TimesNewRomanPSMT"/>
+                <w:kern w:val="0"/>
+              </w:rPr>
+            </w:pPr>
+            <w:r>
+              <w:rPr>
+                <w:rFonts w:ascii="TimesNewRomanPSMT" w:eastAsiaTheme="minorHAnsi" w:hAnsi="TimesNewRomanPSMT" w:cs="TimesNewRomanPSMT"/>
+                <w:kern w:val="0"/>
+              </w:rPr>
+              <w:t xml:space="preserve">User </w:t>
+            </w:r>
+            <w:r>
+              <w:rPr>
+                <w:rFonts w:ascii="TimesNewRomanPSMT" w:eastAsiaTheme="minorHAnsi" w:hAnsi="TimesNewRomanPSMT" w:cs="TimesNewRomanPSMT"/>
+                <w:kern w:val="0"/>
+              </w:rPr>
+              <w:t>choose</w:t>
+            </w:r>
+            <w:r>
+              <w:rPr>
+                <w:rFonts w:ascii="TimesNewRomanPSMT" w:eastAsiaTheme="minorHAnsi" w:hAnsi="TimesNewRomanPSMT" w:cs="TimesNewRomanPSMT"/>
+                <w:kern w:val="0"/>
+              </w:rPr>
+              <w:t xml:space="preserve"> to run </w:t>
+            </w:r>
+            <w:r>
+              <w:rPr>
+                <w:rFonts w:ascii="TimesNewRomanPSMT" w:eastAsiaTheme="minorHAnsi" w:hAnsi="TimesNewRomanPSMT" w:cs="TimesNewRomanPSMT"/>
+                <w:kern w:val="0"/>
+                <w:lang w:eastAsia="zh-CN"/>
+              </w:rPr>
+              <w:t xml:space="preserve">a large number of steps that beyond the end of the execution of the </w:t>
+            </w:r>
+            <w:r>
+              <w:rPr>
+                <w:rFonts w:ascii="TimesNewRomanPSMT" w:eastAsiaTheme="minorHAnsi" w:hAnsi="TimesNewRomanPSMT" w:cs="TimesNewRomanPSMT"/>
+                <w:kern w:val="0"/>
+                <w:lang w:eastAsia="zh-CN"/>
+              </w:rPr>
+              <w:t>algorithm.</w:t>
+            </w:r>
+            <w:r>
+              <w:rPr>
+                <w:rFonts w:ascii="TimesNewRomanPSMT" w:eastAsiaTheme="minorHAnsi" w:hAnsi="TimesNewRomanPSMT" w:cs="TimesNewRomanPSMT"/>
+                <w:kern w:val="0"/>
+              </w:rPr>
+              <w:t xml:space="preserve"> </w:t>
+            </w:r>
+          </w:p>
+        </w:tc>
+        <w:tc>
+          <w:tcPr>
+            <w:tcW w:w="1980" w:type="dxa"/>
+          </w:tcPr>
+          <w:p>
+            <w:pPr>
+              <w:widowControl/>
+              <w:spacing w:before="100" w:beforeAutospacing="1" w:after="100" w:afterAutospacing="1"/>
+              <w:jc w:val="left"/>
+              <w:cnfStyle w:val="000000100000" w:firstRow="0" w:lastRow="0" w:firstColumn="0" w:lastColumn="0" w:oddVBand="0" w:evenVBand="0" w:oddHBand="1" w:evenHBand="0" w:firstRowFirstColumn="0" w:firstRowLastColumn="0" w:lastRowFirstColumn="0" w:lastRowLastColumn="0"/>
+              <w:rPr>
+                <w:rFonts w:ascii="TimesNewRomanPSMT" w:eastAsiaTheme="minorHAnsi" w:hAnsi="TimesNewRomanPSMT" w:cs="TimesNewRomanPSMT"/>
+                <w:kern w:val="0"/>
+              </w:rPr>
+            </w:pPr>
+            <w:r>
+              <w:rPr>
+                <w:rFonts w:ascii="TimesNewRomanPSMT" w:eastAsiaTheme="minorHAnsi" w:hAnsi="TimesNewRomanPSMT" w:cs="TimesNewRomanPSMT"/>
+                <w:kern w:val="0"/>
+              </w:rPr>
+              <w:t>1000</w:t>
+            </w:r>
+          </w:p>
+        </w:tc>
+        <w:tc>
+          <w:tcPr>
+            <w:tcW w:w="2700" w:type="dxa"/>
+          </w:tcPr>
+          <w:p>
+            <w:pPr>
+              <w:widowControl/>
+              <w:spacing w:before="100" w:beforeAutospacing="1" w:after="100" w:afterAutospacing="1"/>
+              <w:jc w:val="left"/>
+              <w:cnfStyle w:val="000000100000" w:firstRow="0" w:lastRow="0" w:firstColumn="0" w:lastColumn="0" w:oddVBand="0" w:evenVBand="0" w:oddHBand="1" w:evenHBand="0" w:firstRowFirstColumn="0" w:firstRowLastColumn="0" w:lastRowFirstColumn="0" w:lastRowLastColumn="0"/>
+              <w:rPr>
+                <w:rFonts w:ascii="TimesNewRomanPSMT" w:eastAsiaTheme="minorHAnsi" w:hAnsi="TimesNewRomanPSMT" w:cs="TimesNewRomanPSMT"/>
+                <w:kern w:val="0"/>
+                <w:lang w:eastAsia="zh-CN"/>
+              </w:rPr>
+            </w:pPr>
+            <w:r>
+              <w:rPr>
+                <w:rFonts w:ascii="TimesNewRomanPSMT" w:eastAsiaTheme="minorHAnsi" w:hAnsi="TimesNewRomanPSMT" w:cs="TimesNewRomanPSMT"/>
+                <w:kern w:val="0"/>
+              </w:rPr>
+              <w:t xml:space="preserve">The agents move to the </w:t>
+            </w:r>
+            <w:r>
+              <w:rPr>
+                <w:rFonts w:ascii="TimesNewRomanPSMT" w:eastAsiaTheme="minorHAnsi" w:hAnsi="TimesNewRomanPSMT" w:cs="TimesNewRomanPSMT" w:hint="eastAsia"/>
+                <w:kern w:val="0"/>
+              </w:rPr>
+              <w:t xml:space="preserve">terminal point </w:t>
+            </w:r>
+            <w:r>
+              <w:rPr>
+                <w:rFonts w:ascii="TimesNewRomanPSMT" w:eastAsiaTheme="minorHAnsi" w:hAnsi="TimesNewRomanPSMT" w:cs="TimesNewRomanPSMT"/>
+                <w:kern w:val="0"/>
+              </w:rPr>
+              <w:t xml:space="preserve">of the execution without </w:t>
+            </w:r>
+            <w:r>
+              <w:rPr>
+                <w:rFonts w:ascii="TimesNewRomanPSMT" w:eastAsiaTheme="minorHAnsi" w:hAnsi="TimesNewRomanPSMT" w:cs="TimesNewRomanPSMT" w:hint="eastAsia"/>
+                <w:kern w:val="0"/>
+              </w:rPr>
+              <w:t>brea</w:t>
+            </w:r>
+            <w:r>
+              <w:rPr>
+                <w:rFonts w:ascii="TimesNewRomanPSMT" w:eastAsiaTheme="minorHAnsi" w:hAnsi="TimesNewRomanPSMT" w:cs="TimesNewRomanPSMT"/>
+                <w:kern w:val="0"/>
+              </w:rPr>
+              <w:t>kdown the system.</w:t>
+            </w:r>
+          </w:p>
+        </w:tc>
+      </w:tr>
+      <w:tr>
+        <w:trPr>
+          <w:trHeight w:val="584"/>
+        </w:trPr>
+        <w:tc>
+          <w:tcPr>
+            <w:cnfStyle w:val="001000000000" w:firstRow="0" w:lastRow="0" w:firstColumn="1" w:lastColumn="0" w:oddVBand="0" w:evenVBand="0" w:oddHBand="0" w:evenHBand="0" w:firstRowFirstColumn="0" w:firstRowLastColumn="0" w:lastRowFirstColumn="0" w:lastRowLastColumn="0"/>
+            <w:tcW w:w="1255" w:type="dxa"/>
+          </w:tcPr>
+          <w:p>
+            <w:pPr>
+              <w:widowControl/>
+              <w:spacing w:before="100" w:beforeAutospacing="1" w:after="100" w:afterAutospacing="1"/>
+              <w:jc w:val="left"/>
+              <w:rPr>
+                <w:rFonts w:ascii="TimesNewRomanPSMT" w:eastAsiaTheme="minorHAnsi" w:hAnsi="TimesNewRomanPSMT" w:cs="TimesNewRomanPSMT"/>
+                <w:kern w:val="0"/>
+              </w:rPr>
+            </w:pPr>
+            <w:r>
+              <w:rPr>
+                <w:rFonts w:ascii="TimesNewRomanPSMT" w:eastAsiaTheme="minorHAnsi" w:hAnsi="TimesNewRomanPSMT" w:cs="TimesNewRomanPSMT"/>
+                <w:kern w:val="0"/>
+              </w:rPr>
+              <w:t>2</w:t>
+            </w:r>
+          </w:p>
+        </w:tc>
+        <w:tc>
+          <w:tcPr>
+            <w:tcW w:w="2340" w:type="dxa"/>
+          </w:tcPr>
+          <w:p>
+            <w:pPr>
+              <w:widowControl/>
+              <w:spacing w:before="100" w:beforeAutospacing="1" w:after="100" w:afterAutospacing="1"/>
+              <w:jc w:val="left"/>
+              <w:cnfStyle w:val="000000000000" w:firstRow="0" w:lastRow="0" w:firstColumn="0" w:lastColumn="0" w:oddVBand="0" w:evenVBand="0" w:oddHBand="0" w:evenHBand="0" w:firstRowFirstColumn="0" w:firstRowLastColumn="0" w:lastRowFirstColumn="0" w:lastRowLastColumn="0"/>
+              <w:rPr>
+                <w:rFonts w:ascii="TimesNewRomanPSMT" w:eastAsiaTheme="minorHAnsi" w:hAnsi="TimesNewRomanPSMT" w:cs="TimesNewRomanPSMT"/>
+                <w:kern w:val="0"/>
+              </w:rPr>
+            </w:pPr>
+            <w:bookmarkStart w:id="1" w:name="OLE_LINK9"/>
+            <w:bookmarkStart w:id="2" w:name="OLE_LINK10"/>
+            <w:r>
+              <w:rPr>
+                <w:rFonts w:ascii="TimesNewRomanPSMT" w:eastAsiaTheme="minorHAnsi" w:hAnsi="TimesNewRomanPSMT" w:cs="TimesNewRomanPSMT"/>
+                <w:kern w:val="0"/>
+              </w:rPr>
+              <w:t>User try to re-draw the environment after the algorithm is executed.</w:t>
+            </w:r>
+            <w:bookmarkEnd w:id="1"/>
+            <w:bookmarkEnd w:id="2"/>
+          </w:p>
+        </w:tc>
+        <w:tc>
+          <w:tcPr>
+            <w:tcW w:w="1980" w:type="dxa"/>
+          </w:tcPr>
+          <w:p>
+            <w:pPr>
+              <w:widowControl/>
+              <w:spacing w:before="100" w:beforeAutospacing="1" w:after="100" w:afterAutospacing="1"/>
+              <w:jc w:val="left"/>
+              <w:cnfStyle w:val="000000000000" w:firstRow="0" w:lastRow="0" w:firstColumn="0" w:lastColumn="0" w:oddVBand="0" w:evenVBand="0" w:oddHBand="0" w:evenHBand="0" w:firstRowFirstColumn="0" w:firstRowLastColumn="0" w:lastRowFirstColumn="0" w:lastRowLastColumn="0"/>
+              <w:rPr>
+                <w:rFonts w:ascii="TimesNewRomanPSMT" w:eastAsiaTheme="minorHAnsi" w:hAnsi="TimesNewRomanPSMT" w:cs="TimesNewRomanPSMT"/>
+                <w:kern w:val="0"/>
+              </w:rPr>
+            </w:pPr>
+            <w:r>
+              <w:rPr>
+                <w:rFonts w:ascii="TimesNewRomanPSMT" w:eastAsiaTheme="minorHAnsi" w:hAnsi="TimesNewRomanPSMT" w:cs="TimesNewRomanPSMT"/>
+                <w:kern w:val="0"/>
+              </w:rPr>
+              <w:t>Mouse click</w:t>
+            </w:r>
+          </w:p>
+        </w:tc>
+        <w:tc>
+          <w:tcPr>
+            <w:tcW w:w="2700" w:type="dxa"/>
+          </w:tcPr>
+          <w:p>
+            <w:pPr>
+              <w:widowControl/>
+              <w:spacing w:before="100" w:beforeAutospacing="1" w:after="100" w:afterAutospacing="1"/>
+              <w:jc w:val="left"/>
+              <w:cnfStyle w:val="000000000000" w:firstRow="0" w:lastRow="0" w:firstColumn="0" w:lastColumn="0" w:oddVBand="0" w:evenVBand="0" w:oddHBand="0" w:evenHBand="0" w:firstRowFirstColumn="0" w:firstRowLastColumn="0" w:lastRowFirstColumn="0" w:lastRowLastColumn="0"/>
+              <w:rPr>
+                <w:rFonts w:ascii="TimesNewRomanPSMT" w:eastAsiaTheme="minorHAnsi" w:hAnsi="TimesNewRomanPSMT" w:cs="TimesNewRomanPSMT"/>
+                <w:kern w:val="0"/>
+                <w:lang w:eastAsia="zh-CN"/>
+              </w:rPr>
+            </w:pPr>
+            <w:bookmarkStart w:id="3" w:name="OLE_LINK11"/>
+            <w:bookmarkStart w:id="4" w:name="OLE_LINK12"/>
+            <w:r>
+              <w:rPr>
+                <w:rFonts w:ascii="TimesNewRomanPSMT" w:eastAsiaTheme="minorHAnsi" w:hAnsi="TimesNewRomanPSMT" w:cs="TimesNewRomanPSMT"/>
+                <w:kern w:val="0"/>
+              </w:rPr>
+              <w:t>None. The environment cannot be re-drawn after the algorithm is executed.</w:t>
+            </w:r>
+            <w:bookmarkEnd w:id="3"/>
+            <w:bookmarkEnd w:id="4"/>
+          </w:p>
+        </w:tc>
+      </w:tr>
+      <w:tr>
+        <w:trPr>
+          <w:cnfStyle w:val="000000100000" w:firstRow="0" w:lastRow="0" w:firstColumn="0" w:lastColumn="0" w:oddVBand="0" w:evenVBand="0" w:oddHBand="1" w:evenHBand="0" w:firstRowFirstColumn="0" w:firstRowLastColumn="0" w:lastRowFirstColumn="0" w:lastRowLastColumn="0"/>
+          <w:trHeight w:val="584"/>
+        </w:trPr>
+        <w:tc>
+          <w:tcPr>
+            <w:cnfStyle w:val="001000000000" w:firstRow="0" w:lastRow="0" w:firstColumn="1" w:lastColumn="0" w:oddVBand="0" w:evenVBand="0" w:oddHBand="0" w:evenHBand="0" w:firstRowFirstColumn="0" w:firstRowLastColumn="0" w:lastRowFirstColumn="0" w:lastRowLastColumn="0"/>
+            <w:tcW w:w="1255" w:type="dxa"/>
+          </w:tcPr>
+          <w:p>
+            <w:pPr>
+              <w:widowControl/>
+              <w:spacing w:before="100" w:beforeAutospacing="1" w:after="100" w:afterAutospacing="1"/>
+              <w:jc w:val="left"/>
+              <w:rPr>
+                <w:rFonts w:ascii="TimesNewRomanPSMT" w:eastAsiaTheme="minorHAnsi" w:hAnsi="TimesNewRomanPSMT" w:cs="TimesNewRomanPSMT"/>
+                <w:kern w:val="0"/>
+              </w:rPr>
+            </w:pPr>
+            <w:r>
+              <w:rPr>
+                <w:rFonts w:ascii="TimesNewRomanPSMT" w:eastAsiaTheme="minorHAnsi" w:hAnsi="TimesNewRomanPSMT" w:cs="TimesNewRomanPSMT"/>
+                <w:kern w:val="0"/>
+              </w:rPr>
+              <w:t>3</w:t>
+            </w:r>
+          </w:p>
+        </w:tc>
+        <w:tc>
+          <w:tcPr>
+            <w:tcW w:w="2340" w:type="dxa"/>
+          </w:tcPr>
+          <w:p>
+            <w:pPr>
+              <w:widowControl/>
+              <w:spacing w:before="100" w:beforeAutospacing="1" w:after="100" w:afterAutospacing="1"/>
+              <w:jc w:val="left"/>
+              <w:cnfStyle w:val="000000100000" w:firstRow="0" w:lastRow="0" w:firstColumn="0" w:lastColumn="0" w:oddVBand="0" w:evenVBand="0" w:oddHBand="1" w:evenHBand="0" w:firstRowFirstColumn="0" w:firstRowLastColumn="0" w:lastRowFirstColumn="0" w:lastRowLastColumn="0"/>
+              <w:rPr>
+                <w:rFonts w:ascii="TimesNewRomanPSMT" w:eastAsiaTheme="minorHAnsi" w:hAnsi="TimesNewRomanPSMT" w:cs="TimesNewRomanPSMT"/>
+                <w:kern w:val="0"/>
+              </w:rPr>
+            </w:pPr>
+            <w:r>
+              <w:rPr>
+                <w:rFonts w:ascii="TimesNewRomanPSMT" w:eastAsiaTheme="minorHAnsi" w:hAnsi="TimesNewRomanPSMT" w:cs="TimesNewRomanPSMT"/>
+                <w:kern w:val="0"/>
+              </w:rPr>
+              <w:t>User try to delete a region after the algorithm is executed.</w:t>
+            </w:r>
+          </w:p>
+        </w:tc>
+        <w:tc>
+          <w:tcPr>
+            <w:tcW w:w="1980" w:type="dxa"/>
+          </w:tcPr>
+          <w:p>
+            <w:pPr>
+              <w:widowControl/>
+              <w:spacing w:before="100" w:beforeAutospacing="1" w:after="100" w:afterAutospacing="1"/>
+              <w:jc w:val="left"/>
+              <w:cnfStyle w:val="000000100000" w:firstRow="0" w:lastRow="0" w:firstColumn="0" w:lastColumn="0" w:oddVBand="0" w:evenVBand="0" w:oddHBand="1" w:evenHBand="0" w:firstRowFirstColumn="0" w:firstRowLastColumn="0" w:lastRowFirstColumn="0" w:lastRowLastColumn="0"/>
+              <w:rPr>
+                <w:rFonts w:ascii="TimesNewRomanPSMT" w:eastAsiaTheme="minorHAnsi" w:hAnsi="TimesNewRomanPSMT" w:cs="TimesNewRomanPSMT"/>
+                <w:kern w:val="0"/>
+              </w:rPr>
+            </w:pPr>
+            <w:r>
+              <w:rPr>
+                <w:rFonts w:ascii="TimesNewRomanPSMT" w:eastAsiaTheme="minorHAnsi" w:hAnsi="TimesNewRomanPSMT" w:cs="TimesNewRomanPSMT"/>
+                <w:kern w:val="0"/>
+              </w:rPr>
+              <w:t>Mouse click</w:t>
+            </w:r>
+          </w:p>
+        </w:tc>
+        <w:tc>
+          <w:tcPr>
+            <w:tcW w:w="2700" w:type="dxa"/>
+          </w:tcPr>
+          <w:p>
+            <w:pPr>
+              <w:widowControl/>
+              <w:spacing w:before="100" w:beforeAutospacing="1" w:after="100" w:afterAutospacing="1"/>
+              <w:jc w:val="left"/>
+              <w:cnfStyle w:val="000000100000" w:firstRow="0" w:lastRow="0" w:firstColumn="0" w:lastColumn="0" w:oddVBand="0" w:evenVBand="0" w:oddHBand="1" w:evenHBand="0" w:firstRowFirstColumn="0" w:firstRowLastColumn="0" w:lastRowFirstColumn="0" w:lastRowLastColumn="0"/>
+              <w:rPr>
+                <w:rFonts w:ascii="TimesNewRomanPSMT" w:eastAsiaTheme="minorHAnsi" w:hAnsi="TimesNewRomanPSMT" w:cs="TimesNewRomanPSMT"/>
+                <w:kern w:val="0"/>
+              </w:rPr>
+            </w:pPr>
+            <w:r>
+              <w:rPr>
+                <w:rFonts w:ascii="TimesNewRomanPSMT" w:eastAsiaTheme="minorHAnsi" w:hAnsi="TimesNewRomanPSMT" w:cs="TimesNewRomanPSMT"/>
+                <w:kern w:val="0"/>
+              </w:rPr>
+              <w:t>None. The region cannot be deleted after the algorithm is executed.</w:t>
+            </w:r>
+          </w:p>
+        </w:tc>
+      </w:tr>
+      <w:tr>
+        <w:trPr>
+          <w:trHeight w:val="584"/>
+        </w:trPr>
+        <w:tc>
+          <w:tcPr>
+            <w:cnfStyle w:val="001000000000" w:firstRow="0" w:lastRow="0" w:firstColumn="1" w:lastColumn="0" w:oddVBand="0" w:evenVBand="0" w:oddHBand="0" w:evenHBand="0" w:firstRowFirstColumn="0" w:firstRowLastColumn="0" w:lastRowFirstColumn="0" w:lastRowLastColumn="0"/>
+            <w:tcW w:w="1255" w:type="dxa"/>
+          </w:tcPr>
+          <w:p>
+            <w:pPr>
+              <w:widowControl/>
+              <w:spacing w:before="100" w:beforeAutospacing="1" w:after="100" w:afterAutospacing="1"/>
+              <w:jc w:val="left"/>
+              <w:rPr>
+                <w:rFonts w:ascii="TimesNewRomanPSMT" w:eastAsiaTheme="minorHAnsi" w:hAnsi="TimesNewRomanPSMT" w:cs="TimesNewRomanPSMT"/>
+                <w:kern w:val="0"/>
+              </w:rPr>
+            </w:pPr>
+            <w:r>
+              <w:rPr>
+                <w:rFonts w:ascii="TimesNewRomanPSMT" w:eastAsiaTheme="minorHAnsi" w:hAnsi="TimesNewRomanPSMT" w:cs="TimesNewRomanPSMT"/>
+                <w:kern w:val="0"/>
+              </w:rPr>
+              <w:t xml:space="preserve">4 </w:t>
+            </w:r>
+          </w:p>
+        </w:tc>
+        <w:tc>
+          <w:tcPr>
+            <w:tcW w:w="2340" w:type="dxa"/>
+          </w:tcPr>
+          <w:p>
+            <w:pPr>
+              <w:widowControl/>
+              <w:spacing w:before="100" w:beforeAutospacing="1" w:after="100" w:afterAutospacing="1"/>
+              <w:jc w:val="left"/>
+              <w:cnfStyle w:val="000000000000" w:firstRow="0" w:lastRow="0" w:firstColumn="0" w:lastColumn="0" w:oddVBand="0" w:evenVBand="0" w:oddHBand="0" w:evenHBand="0" w:firstRowFirstColumn="0" w:firstRowLastColumn="0" w:lastRowFirstColumn="0" w:lastRowLastColumn="0"/>
+              <w:rPr>
+                <w:rFonts w:ascii="TimesNewRomanPSMT" w:eastAsiaTheme="minorHAnsi" w:hAnsi="TimesNewRomanPSMT" w:cs="TimesNewRomanPSMT"/>
+                <w:kern w:val="0"/>
+                <w:lang w:eastAsia="zh-CN"/>
+              </w:rPr>
+            </w:pPr>
+            <w:r>
+              <w:rPr>
+                <w:rFonts w:ascii="TimesNewRomanPSMT" w:eastAsiaTheme="minorHAnsi" w:hAnsi="TimesNewRomanPSMT" w:cs="TimesNewRomanPSMT"/>
+                <w:kern w:val="0"/>
+              </w:rPr>
+              <w:t xml:space="preserve">User click </w:t>
+            </w:r>
+            <w:r>
+              <w:rPr>
+                <w:rFonts w:ascii="TimesNewRomanPSMT" w:eastAsiaTheme="minorHAnsi" w:hAnsi="TimesNewRomanPSMT" w:cs="TimesNewRomanPSMT"/>
+                <w:kern w:val="0"/>
+              </w:rPr>
+              <w:t xml:space="preserve">to run one step when </w:t>
+            </w:r>
+            <w:bookmarkStart w:id="5" w:name="OLE_LINK13"/>
+            <w:bookmarkStart w:id="6" w:name="OLE_LINK14"/>
+            <w:r>
+              <w:rPr>
+                <w:rFonts w:ascii="TimesNewRomanPSMT" w:eastAsiaTheme="minorHAnsi" w:hAnsi="TimesNewRomanPSMT" w:cs="TimesNewRomanPSMT" w:hint="eastAsia"/>
+                <w:kern w:val="0"/>
+              </w:rPr>
+              <w:t>the algorithm is terminated.</w:t>
+            </w:r>
+            <w:bookmarkEnd w:id="5"/>
+            <w:bookmarkEnd w:id="6"/>
+          </w:p>
+        </w:tc>
+        <w:tc>
+          <w:tcPr>
+            <w:tcW w:w="1980" w:type="dxa"/>
+          </w:tcPr>
+          <w:p>
+            <w:pPr>
+              <w:widowControl/>
+              <w:spacing w:before="100" w:beforeAutospacing="1" w:after="100" w:afterAutospacing="1"/>
+              <w:jc w:val="left"/>
+              <w:cnfStyle w:val="000000000000" w:firstRow="0" w:lastRow="0" w:firstColumn="0" w:lastColumn="0" w:oddVBand="0" w:evenVBand="0" w:oddHBand="0" w:evenHBand="0" w:firstRowFirstColumn="0" w:firstRowLastColumn="0" w:lastRowFirstColumn="0" w:lastRowLastColumn="0"/>
+              <w:rPr>
+                <w:rFonts w:ascii="TimesNewRomanPSMT" w:eastAsiaTheme="minorHAnsi" w:hAnsi="TimesNewRomanPSMT" w:cs="TimesNewRomanPSMT"/>
+                <w:kern w:val="0"/>
+              </w:rPr>
+            </w:pPr>
+            <w:r>
+              <w:rPr>
+                <w:rFonts w:ascii="TimesNewRomanPSMT" w:eastAsiaTheme="minorHAnsi" w:hAnsi="TimesNewRomanPSMT" w:cs="TimesNewRomanPSMT"/>
+                <w:kern w:val="0"/>
+              </w:rPr>
+              <w:t>Mouse click</w:t>
+            </w:r>
+          </w:p>
+        </w:tc>
+        <w:tc>
+          <w:tcPr>
+            <w:tcW w:w="2700" w:type="dxa"/>
+          </w:tcPr>
+          <w:p>
+            <w:pPr>
+              <w:widowControl/>
+              <w:spacing w:before="100" w:beforeAutospacing="1" w:after="100" w:afterAutospacing="1"/>
+              <w:jc w:val="left"/>
+              <w:cnfStyle w:val="000000000000" w:firstRow="0" w:lastRow="0" w:firstColumn="0" w:lastColumn="0" w:oddVBand="0" w:evenVBand="0" w:oddHBand="0" w:evenHBand="0" w:firstRowFirstColumn="0" w:firstRowLastColumn="0" w:lastRowFirstColumn="0" w:lastRowLastColumn="0"/>
+              <w:rPr>
+                <w:rFonts w:ascii="TimesNewRomanPSMT" w:eastAsiaTheme="minorHAnsi" w:hAnsi="TimesNewRomanPSMT" w:cs="TimesNewRomanPSMT"/>
+                <w:kern w:val="0"/>
+                <w:lang w:eastAsia="zh-CN"/>
+              </w:rPr>
+            </w:pPr>
+            <w:r>
+              <w:rPr>
+                <w:rFonts w:ascii="TimesNewRomanPSMT" w:eastAsiaTheme="minorHAnsi" w:hAnsi="TimesNewRomanPSMT" w:cs="TimesNewRomanPSMT"/>
+                <w:kern w:val="0"/>
+              </w:rPr>
+              <w:t xml:space="preserve">None. User cannot continue to run after </w:t>
+            </w:r>
+            <w:r>
+              <w:rPr>
+                <w:rFonts w:ascii="TimesNewRomanPSMT" w:eastAsiaTheme="minorHAnsi" w:hAnsi="TimesNewRomanPSMT" w:cs="TimesNewRomanPSMT" w:hint="eastAsia"/>
+                <w:kern w:val="0"/>
+              </w:rPr>
+              <w:t xml:space="preserve"> the algorithm is terminated.</w:t>
+            </w:r>
+          </w:p>
+        </w:tc>
+      </w:tr>
+    </w:tbl>
+    <w:p/>
+    <w:p/>
+    <w:p>
+      <w:pPr>
+        <w:rPr>
+          <w:rFonts w:hint="eastAsia"/>
+        </w:rPr>
+      </w:pPr>
+    </w:p>
+    <w:p>
+      <w:pPr>
+        <w:rPr>
+          <w:rFonts w:hint="eastAsia"/>
+        </w:rPr>
+      </w:pPr>
+    </w:p>
+    <w:p>
+      <w:pPr>
+        <w:rPr>
+          <w:rFonts w:hint="eastAsia"/>
+        </w:rPr>
+      </w:pPr>
+    </w:p>
+    <w:p>
+      <w:pPr>
+        <w:rPr>
+          <w:rFonts w:hint="eastAsia"/>
+        </w:rPr>
+      </w:pPr>
+    </w:p>
     <w:p>
       <w:pPr>
         <w:widowControl/>
@@ -97,6 +831,7 @@
                 <w:rFonts w:ascii="TimesNewRomanPSMT" w:eastAsiaTheme="minorHAnsi" w:hAnsi="TimesNewRomanPSMT" w:cs="TimesNewRomanPSMT"/>
                 <w:kern w:val="0"/>
               </w:rPr>
+              <w:lastRenderedPageBreak/>
               <w:t>Test case #sprint</w:t>
             </w:r>
             <w:r>
@@ -106,8 +841,6 @@
               </w:rPr>
               <w:t>2</w:t>
             </w:r>
-            <w:bookmarkStart w:id="0" w:name="_GoBack"/>
-            <w:bookmarkEnd w:id="0"/>
           </w:p>
         </w:tc>
         <w:tc>
@@ -239,14 +972,7 @@
                 <w:rFonts w:ascii="TimesNewRomanPSMT" w:eastAsiaTheme="minorHAnsi" w:hAnsi="TimesNewRomanPSMT" w:cs="TimesNewRomanPSMT"/>
                 <w:kern w:val="0"/>
               </w:rPr>
-              <w:t>choose</w:t>
-            </w:r>
-            <w:r>
-              <w:rPr>
-                <w:rFonts w:ascii="TimesNewRomanPSMT" w:eastAsiaTheme="minorHAnsi" w:hAnsi="TimesNewRomanPSMT" w:cs="TimesNewRomanPSMT"/>
-                <w:kern w:val="0"/>
-              </w:rPr>
-              <w:t xml:space="preserve"> to run </w:t>
+              <w:t xml:space="preserve">choose to run </w:t>
             </w:r>
             <w:r>
               <w:rPr>
@@ -254,15 +980,7 @@
                 <w:kern w:val="0"/>
                 <w:lang w:eastAsia="zh-CN"/>
               </w:rPr>
-              <w:t xml:space="preserve">a large number of steps that beyond the end of the execution of the </w:t>
-            </w:r>
-            <w:r>
-              <w:rPr>
-                <w:rFonts w:ascii="TimesNewRomanPSMT" w:eastAsiaTheme="minorHAnsi" w:hAnsi="TimesNewRomanPSMT" w:cs="TimesNewRomanPSMT"/>
-                <w:kern w:val="0"/>
-                <w:lang w:eastAsia="zh-CN"/>
-              </w:rPr>
-              <w:t>algorithm.</w:t>
+              <w:t>a large number of steps that beyond the end of the execution of the algorithm.</w:t>
             </w:r>
             <w:r>
               <w:rPr>
@@ -394,8 +1112,6 @@
                 <w:kern w:val="0"/>
               </w:rPr>
             </w:pPr>
-            <w:bookmarkStart w:id="1" w:name="OLE_LINK9"/>
-            <w:bookmarkStart w:id="2" w:name="OLE_LINK10"/>
             <w:r>
               <w:rPr>
                 <w:rFonts w:ascii="TimesNewRomanPSMT" w:eastAsiaTheme="minorHAnsi" w:hAnsi="TimesNewRomanPSMT" w:cs="TimesNewRomanPSMT"/>
@@ -403,8 +1119,6 @@
               </w:rPr>
               <w:t>User try to re-draw the environment after the algorithm is executed.</w:t>
             </w:r>
-            <w:bookmarkEnd w:id="1"/>
-            <w:bookmarkEnd w:id="2"/>
           </w:p>
         </w:tc>
         <w:tc>
@@ -447,8 +1161,6 @@
                 <w:lang w:eastAsia="zh-CN"/>
               </w:rPr>
             </w:pPr>
-            <w:bookmarkStart w:id="3" w:name="OLE_LINK11"/>
-            <w:bookmarkStart w:id="4" w:name="OLE_LINK12"/>
             <w:r>
               <w:rPr>
                 <w:rFonts w:ascii="TimesNewRomanPSMT" w:eastAsiaTheme="minorHAnsi" w:hAnsi="TimesNewRomanPSMT" w:cs="TimesNewRomanPSMT"/>
@@ -456,8 +1168,6 @@
               </w:rPr>
               <w:t>None. The environment cannot be re-drawn after the algorithm is executed.</w:t>
             </w:r>
-            <w:bookmarkEnd w:id="3"/>
-            <w:bookmarkEnd w:id="4"/>
           </w:p>
         </w:tc>
       </w:tr>
@@ -612,17 +1322,8 @@
                 <w:rFonts w:ascii="TimesNewRomanPSMT" w:eastAsiaTheme="minorHAnsi" w:hAnsi="TimesNewRomanPSMT" w:cs="TimesNewRomanPSMT"/>
                 <w:kern w:val="0"/>
               </w:rPr>
-              <w:t xml:space="preserve">User click </w:t>
-            </w:r>
-            <w:r>
-              <w:rPr>
-                <w:rFonts w:ascii="TimesNewRomanPSMT" w:eastAsiaTheme="minorHAnsi" w:hAnsi="TimesNewRomanPSMT" w:cs="TimesNewRomanPSMT"/>
-                <w:kern w:val="0"/>
-              </w:rPr>
-              <w:t xml:space="preserve">to run one step when </w:t>
-            </w:r>
-            <w:bookmarkStart w:id="5" w:name="OLE_LINK13"/>
-            <w:bookmarkStart w:id="6" w:name="OLE_LINK14"/>
+              <w:t xml:space="preserve">User click to run one step when </w:t>
+            </w:r>
             <w:r>
               <w:rPr>
                 <w:rFonts w:ascii="TimesNewRomanPSMT" w:eastAsiaTheme="minorHAnsi" w:hAnsi="TimesNewRomanPSMT" w:cs="TimesNewRomanPSMT" w:hint="eastAsia"/>
@@ -630,8 +1331,6 @@
               </w:rPr>
               <w:t>the algorithm is terminated.</w:t>
             </w:r>
-            <w:bookmarkEnd w:id="5"/>
-            <w:bookmarkEnd w:id="6"/>
           </w:p>
         </w:tc>
         <w:tc>
@@ -692,7 +1391,13 @@
         </w:tc>
       </w:tr>
     </w:tbl>
-    <w:p/>
+    <w:p>
+      <w:pPr>
+        <w:rPr>
+          <w:rFonts w:hint="eastAsia"/>
+        </w:rPr>
+      </w:pPr>
+    </w:p>
     <w:sectPr>
       <w:pgSz w:w="11900" w:h="16840"/>
       <w:pgMar w:top="1440" w:right="1800" w:bottom="1440" w:left="1800" w:header="851" w:footer="992" w:gutter="0"/>

</xml_diff>